<commit_message>
(close to final) commit
</commit_message>
<xml_diff>
--- a/question 4/Question 4.docx
+++ b/question 4/Question 4.docx
@@ -21,9 +21,7 @@
     <w:p>
       <w:r>
         <w:tab/>
-      </w:r>
-      <w:r>
-        <w:t xml:space="preserve">I know </w:t>
+        <w:t xml:space="preserve">When I first heard about the </w:t>
       </w:r>
       <w:proofErr w:type="spellStart"/>
       <w:r>
@@ -31,21 +29,50 @@
       </w:r>
       <w:proofErr w:type="spellEnd"/>
       <w:r>
-        <w:t xml:space="preserve"> is </w:t>
-      </w:r>
-      <w:r>
-        <w:t>one of the best online stores out there</w:t>
-      </w:r>
-      <w:r>
-        <w:t xml:space="preserve">. </w:t>
-      </w:r>
-      <w:r>
-        <w:t xml:space="preserve">I’ve heard that all of their people love working there.  They’re one of the best companies for technology in Las Vegas.  Getting a chance to work there would be amazing. </w:t>
+        <w:t xml:space="preserve"> internship </w:t>
+      </w:r>
+      <w:proofErr w:type="spellStart"/>
+      <w:proofErr w:type="gramStart"/>
+      <w:r>
+        <w:t>Zappos.code</w:t>
+      </w:r>
+      <w:proofErr w:type="spellEnd"/>
+      <w:r>
+        <w:t>(</w:t>
+      </w:r>
+      <w:proofErr w:type="gramEnd"/>
+      <w:r>
+        <w:t xml:space="preserve">) from a friend of my brother’s I was excited.  Then I looked at the webpage and saw that the application was due in only 2 days!  I had to get on it.  I did everything I could to learn quickly and get the programming questions done.  I wish I would have had a little more time to do the bonus questions though. </w:t>
       </w:r>
     </w:p>
     <w:p>
       <w:r>
         <w:tab/>
+      </w:r>
+      <w:r>
+        <w:t xml:space="preserve">I know </w:t>
+      </w:r>
+      <w:proofErr w:type="spellStart"/>
+      <w:r>
+        <w:t>Zappos</w:t>
+      </w:r>
+      <w:proofErr w:type="spellEnd"/>
+      <w:r>
+        <w:t xml:space="preserve"> is </w:t>
+      </w:r>
+      <w:r>
+        <w:t>one of the best online stores out there</w:t>
+      </w:r>
+      <w:r>
+        <w:t xml:space="preserve">. </w:t>
+      </w:r>
+      <w:r>
+        <w:t xml:space="preserve">I’ve heard that all of their people love working there.  They’re one of the best companies for technology in Las Vegas.  Getting a chance to work there would be amazing. </w:t>
+      </w:r>
+    </w:p>
+    <w:p>
+      <w:r>
+        <w:tab/>
         <w:t xml:space="preserve">The most exciting thing about all of this, however, is the amazing opportunity </w:t>
       </w:r>
       <w:proofErr w:type="spellStart"/>
@@ -62,7 +89,12 @@
         <w:t xml:space="preserve">) is giving all of the applicants. </w:t>
       </w:r>
       <w:r>
-        <w:t xml:space="preserve">I mean really, how often can you get a chance like this? Learning what you would love to do in the future, </w:t>
+        <w:t>I mean really, how often can you get a chance like this? Learning what you would love to</w:t>
+      </w:r>
+      <w:bookmarkStart w:id="0" w:name="_GoBack"/>
+      <w:bookmarkEnd w:id="0"/>
+      <w:r>
+        <w:t xml:space="preserve"> do in the future, </w:t>
       </w:r>
       <w:r>
         <w:t>from</w:t>
@@ -93,7 +125,33 @@
       </w:r>
       <w:proofErr w:type="gramEnd"/>
       <w:r>
-        <w:t>) program. It helps people like me learn to do what they want to do for a living. I have already learned a good amount of stuff, just from doing the application questions! I cannot imagine how informative the actual program is!</w:t>
+        <w:t xml:space="preserve">) program. It </w:t>
+      </w:r>
+      <w:r>
+        <w:t>looks like it will</w:t>
+      </w:r>
+      <w:r>
+        <w:t xml:space="preserve"> people like me learn to do what they want to do for a living. I have already learned a good amount of stuff, just from doing the application questions! </w:t>
+      </w:r>
+      <w:r>
+        <w:t>I’ve learned of programs like Microsoft Visual Studio, things like responsive web design templates, and a lot of the basic html/</w:t>
+      </w:r>
+      <w:proofErr w:type="spellStart"/>
+      <w:r>
+        <w:t>css</w:t>
+      </w:r>
+      <w:proofErr w:type="spellEnd"/>
+      <w:r>
+        <w:t xml:space="preserve"> languages! </w:t>
+      </w:r>
+      <w:r>
+        <w:t xml:space="preserve">I cannot imagine how informative the actual program </w:t>
+      </w:r>
+      <w:r>
+        <w:t>will be</w:t>
+      </w:r>
+      <w:r>
+        <w:t>!</w:t>
       </w:r>
     </w:p>
     <w:p>
@@ -107,18 +165,31 @@
       </w:r>
       <w:proofErr w:type="spellEnd"/>
       <w:r>
-        <w:t xml:space="preserve"> something and BAM! There it is, right on the screen. And you know what? Most people take it for granted. This generation is also unlucky at the same time. We’re using technology too much, and it’s making us stupider.</w:t>
-      </w:r>
-      <w:bookmarkStart w:id="0" w:name="_GoBack"/>
-      <w:bookmarkEnd w:id="0"/>
+        <w:t xml:space="preserve"> something and BAM! There it is, right on the screen. And you know what? Most people take it for granted. This generation is also unlucky at the same time. </w:t>
+      </w:r>
+      <w:r>
+        <w:t>Not everyone takes full advantage of it all.</w:t>
+      </w:r>
     </w:p>
     <w:p>
       <w:r>
         <w:tab/>
-        <w:t>With the knowledge I could learn from this program, I could very well find my true passion</w:t>
-      </w:r>
-      <w:r>
-        <w:t>!  I know if I’</w:t>
+        <w:t xml:space="preserve">With the knowledge I could learn from this program, I </w:t>
+      </w:r>
+      <w:r>
+        <w:t>think I may find</w:t>
+      </w:r>
+      <w:r>
+        <w:t xml:space="preserve"> my true passion</w:t>
+      </w:r>
+      <w:r>
+        <w:t xml:space="preserve">!  </w:t>
+      </w:r>
+      <w:r>
+        <w:t xml:space="preserve">That’s not something most people my age get to do.  </w:t>
+      </w:r>
+      <w:r>
+        <w:t>I know if I’</w:t>
       </w:r>
       <w:r>
         <w:t>m</w:t>

</xml_diff>